<commit_message>
All User Cases and Requirements Made
</commit_message>
<xml_diff>
--- a/JOGU - Milestone 2.docx
+++ b/JOGU - Milestone 2.docx
@@ -298,6 +298,10 @@
     <w:sdt>
       <w:sdtPr>
         <w:rPr>
+          <w:rFonts w:ascii="Times New Roman" w:eastAsia="Times New Roman" w:hAnsi="Times New Roman" w:cs="Times New Roman"/>
+          <w:color w:val="auto"/>
+          <w:sz w:val="20"/>
+          <w:szCs w:val="20"/>
           <w:lang w:val="en-GB"/>
         </w:rPr>
         <w:id w:val="-946923666"/>
@@ -308,13 +312,9 @@
       </w:sdtPr>
       <w:sdtEndPr>
         <w:rPr>
-          <w:rFonts w:ascii="Times New Roman" w:eastAsia="Times New Roman" w:hAnsi="Times New Roman" w:cs="Times New Roman"/>
           <w:b/>
           <w:bCs/>
           <w:noProof/>
-          <w:color w:val="auto"/>
-          <w:sz w:val="20"/>
-          <w:szCs w:val="20"/>
         </w:rPr>
       </w:sdtEndPr>
       <w:sdtContent>
@@ -2980,122 +2980,213 @@
         </w:rPr>
         <w:br w:type="page"/>
       </w:r>
-      <w:bookmarkStart w:id="4" w:name="_GoBack"/>
+    </w:p>
+    <w:p>
+      <w:pPr>
+        <w:pStyle w:val="Heading1"/>
+        <w:rPr>
+          <w:b w:val="0"/>
+          <w:sz w:val="48"/>
+          <w:lang w:val="en-GB"/>
+        </w:rPr>
+      </w:pPr>
+    </w:p>
+    <w:p>
+      <w:pPr>
+        <w:pStyle w:val="Heading1"/>
+        <w:rPr>
+          <w:sz w:val="28"/>
+          <w:lang w:val="en-GB"/>
+        </w:rPr>
+      </w:pPr>
+      <w:bookmarkStart w:id="4" w:name="_Toc468895114"/>
+      <w:r>
+        <w:rPr>
+          <w:sz w:val="28"/>
+          <w:lang w:val="en-GB"/>
+        </w:rPr>
+        <w:t xml:space="preserve">1.0. </w:t>
+      </w:r>
+      <w:bookmarkEnd w:id="0"/>
+      <w:bookmarkEnd w:id="1"/>
+      <w:r>
+        <w:rPr>
+          <w:sz w:val="28"/>
+          <w:lang w:val="en-GB"/>
+        </w:rPr>
+        <w:t>Introduction</w:t>
+      </w:r>
       <w:bookmarkEnd w:id="4"/>
     </w:p>
     <w:p>
       <w:pPr>
-        <w:pStyle w:val="Heading1"/>
-        <w:rPr>
-          <w:b w:val="0"/>
-          <w:sz w:val="48"/>
-          <w:lang w:val="en-GB"/>
-        </w:rPr>
-      </w:pPr>
+        <w:pStyle w:val="Heading2"/>
+        <w:spacing w:line="480" w:lineRule="auto"/>
+        <w:rPr>
+          <w:rFonts w:ascii="Times New Roman" w:hAnsi="Times New Roman"/>
+          <w:lang w:val="en-GB"/>
+        </w:rPr>
+      </w:pPr>
+      <w:bookmarkStart w:id="5" w:name="_Toc77487622"/>
+      <w:bookmarkStart w:id="6" w:name="_Toc61315199"/>
+      <w:bookmarkStart w:id="7" w:name="_Toc44676293"/>
+      <w:bookmarkStart w:id="8" w:name="_Toc468895115"/>
+      <w:r>
+        <w:rPr>
+          <w:rFonts w:ascii="Times New Roman" w:hAnsi="Times New Roman"/>
+          <w:lang w:val="en-GB"/>
+        </w:rPr>
+        <w:t xml:space="preserve">1.1. </w:t>
+      </w:r>
+      <w:bookmarkEnd w:id="5"/>
+      <w:bookmarkEnd w:id="6"/>
+      <w:bookmarkEnd w:id="7"/>
+      <w:r>
+        <w:rPr>
+          <w:rFonts w:ascii="Times New Roman" w:hAnsi="Times New Roman"/>
+          <w:lang w:val="en-GB"/>
+        </w:rPr>
+        <w:t>Summary</w:t>
+      </w:r>
+      <w:bookmarkEnd w:id="8"/>
     </w:p>
     <w:p>
       <w:pPr>
-        <w:pStyle w:val="Heading1"/>
-        <w:rPr>
-          <w:sz w:val="28"/>
-          <w:lang w:val="en-GB"/>
-        </w:rPr>
-      </w:pPr>
-      <w:bookmarkStart w:id="5" w:name="_Toc468895114"/>
-      <w:r>
-        <w:rPr>
-          <w:sz w:val="28"/>
-          <w:lang w:val="en-GB"/>
-        </w:rPr>
-        <w:t xml:space="preserve">1.0. </w:t>
-      </w:r>
-      <w:bookmarkEnd w:id="0"/>
-      <w:bookmarkEnd w:id="1"/>
-      <w:r>
-        <w:rPr>
-          <w:sz w:val="28"/>
-          <w:lang w:val="en-GB"/>
-        </w:rPr>
-        <w:t>Introduction</w:t>
-      </w:r>
-      <w:bookmarkEnd w:id="5"/>
+        <w:spacing w:line="480" w:lineRule="auto"/>
+        <w:rPr>
+          <w:lang w:val="en-GB"/>
+        </w:rPr>
+      </w:pPr>
+      <w:r>
+        <w:rPr>
+          <w:sz w:val="24"/>
+          <w:lang w:val="en-GB"/>
+        </w:rPr>
+        <w:tab/>
+        <w:t>The software JOGU is a mobile platform where football amateur players can share experiences. The users of this application can create football games, called events, and invite other users to join and create a game. This app permit to share live goals, attendance and results of each event. Each player can also check past games, goals and statistics.</w:t>
+      </w:r>
     </w:p>
     <w:p>
       <w:pPr>
         <w:pStyle w:val="Heading2"/>
         <w:spacing w:line="480" w:lineRule="auto"/>
         <w:rPr>
+          <w:lang w:val="en-GB"/>
+        </w:rPr>
+      </w:pPr>
+      <w:bookmarkStart w:id="9" w:name="_Toc77487623"/>
+      <w:bookmarkStart w:id="10" w:name="_Toc61315203"/>
+      <w:bookmarkStart w:id="11" w:name="_Toc44676294"/>
+      <w:bookmarkStart w:id="12" w:name="_Toc468895116"/>
+      <w:r>
+        <w:rPr>
           <w:rFonts w:ascii="Times New Roman" w:hAnsi="Times New Roman"/>
           <w:lang w:val="en-GB"/>
         </w:rPr>
-      </w:pPr>
-      <w:bookmarkStart w:id="6" w:name="_Toc77487622"/>
-      <w:bookmarkStart w:id="7" w:name="_Toc61315199"/>
-      <w:bookmarkStart w:id="8" w:name="_Toc44676293"/>
-      <w:bookmarkStart w:id="9" w:name="_Toc468895115"/>
+        <w:t xml:space="preserve">1.2. </w:t>
+      </w:r>
+      <w:bookmarkEnd w:id="9"/>
+      <w:bookmarkEnd w:id="10"/>
+      <w:bookmarkEnd w:id="11"/>
       <w:r>
         <w:rPr>
           <w:rFonts w:ascii="Times New Roman" w:hAnsi="Times New Roman"/>
           <w:lang w:val="en-GB"/>
         </w:rPr>
-        <w:t xml:space="preserve">1.1. </w:t>
-      </w:r>
-      <w:bookmarkEnd w:id="6"/>
-      <w:bookmarkEnd w:id="7"/>
-      <w:bookmarkEnd w:id="8"/>
-      <w:r>
-        <w:rPr>
-          <w:rFonts w:ascii="Times New Roman" w:hAnsi="Times New Roman"/>
-          <w:lang w:val="en-GB"/>
-        </w:rPr>
-        <w:t>Summary</w:t>
-      </w:r>
-      <w:bookmarkEnd w:id="9"/>
+        <w:t>Goals</w:t>
+      </w:r>
+      <w:bookmarkEnd w:id="12"/>
     </w:p>
     <w:p>
       <w:pPr>
         <w:spacing w:line="480" w:lineRule="auto"/>
-        <w:rPr>
-          <w:lang w:val="en-GB"/>
-        </w:rPr>
-      </w:pPr>
-      <w:r>
+        <w:ind w:firstLine="720"/>
         <w:rPr>
           <w:sz w:val="24"/>
           <w:lang w:val="en-GB"/>
         </w:rPr>
-        <w:tab/>
-        <w:t>The software JOGU is a mobile platform where football amateur players can share experiences. The users of this application can create football games, called events, and invite other users to join and create a game. This app permit to share live goals, attendance and results of each event. Each player can also check past games, goals and statistics.</w:t>
+      </w:pPr>
+      <w:r>
+        <w:rPr>
+          <w:sz w:val="24"/>
+          <w:lang w:val="en-GB"/>
+        </w:rPr>
+        <w:t>This software is a platform of share experience of the amateur football players. The user can create events. To each event, other users can be invited and attend. After the users confirm that they will attend the event, the teams are made. All the participants of the event can share stats of the event. The creator of the event is set as an administrator of that event and can overwrite any stat publish by the attendees. The administrator can attribute administrator’s permissions to other users on the event.</w:t>
       </w:r>
     </w:p>
     <w:p>
       <w:pPr>
+        <w:spacing w:line="480" w:lineRule="auto"/>
+        <w:ind w:firstLine="720"/>
+        <w:rPr>
+          <w:sz w:val="24"/>
+          <w:lang w:val="en-GB"/>
+        </w:rPr>
+      </w:pPr>
+      <w:r>
+        <w:rPr>
+          <w:sz w:val="24"/>
+          <w:lang w:val="en-GB"/>
+        </w:rPr>
+        <w:t>Each user can connect to application through login and access their own stats.</w:t>
+      </w:r>
+    </w:p>
+    <w:p>
+      <w:pPr>
+        <w:spacing w:line="480" w:lineRule="auto"/>
+        <w:ind w:firstLine="720"/>
+        <w:rPr>
+          <w:sz w:val="24"/>
+          <w:lang w:val="en-GB"/>
+        </w:rPr>
+      </w:pPr>
+      <w:r>
+        <w:rPr>
+          <w:sz w:val="24"/>
+          <w:lang w:val="en-GB"/>
+        </w:rPr>
+        <w:t>This application is targeting mobile devices (Android and IOS). To publish stats the application needs access to internet but also will permit to consult the stats offline.</w:t>
+      </w:r>
+    </w:p>
+    <w:p>
+      <w:pPr>
         <w:pStyle w:val="Heading2"/>
         <w:spacing w:line="480" w:lineRule="auto"/>
         <w:rPr>
           <w:lang w:val="en-GB"/>
         </w:rPr>
       </w:pPr>
-      <w:bookmarkStart w:id="10" w:name="_Toc77487623"/>
-      <w:bookmarkStart w:id="11" w:name="_Toc61315203"/>
-      <w:bookmarkStart w:id="12" w:name="_Toc44676294"/>
-      <w:bookmarkStart w:id="13" w:name="_Toc468895116"/>
+      <w:bookmarkStart w:id="13" w:name="_Toc468895117"/>
       <w:r>
         <w:rPr>
           <w:rFonts w:ascii="Times New Roman" w:hAnsi="Times New Roman"/>
           <w:lang w:val="en-GB"/>
         </w:rPr>
-        <w:t xml:space="preserve">1.2. </w:t>
-      </w:r>
-      <w:bookmarkEnd w:id="10"/>
-      <w:bookmarkEnd w:id="11"/>
-      <w:bookmarkEnd w:id="12"/>
+        <w:lastRenderedPageBreak/>
+        <w:t xml:space="preserve">1.3. Goals </w:t>
+      </w:r>
+      <w:proofErr w:type="spellStart"/>
       <w:r>
         <w:rPr>
           <w:rFonts w:ascii="Times New Roman" w:hAnsi="Times New Roman"/>
           <w:lang w:val="en-GB"/>
         </w:rPr>
-        <w:t>Goals</w:t>
+        <w:t>And/O</w:t>
+      </w:r>
+      <w:r>
+        <w:rPr>
+          <w:rFonts w:ascii="Times New Roman" w:hAnsi="Times New Roman"/>
+          <w:lang w:val="en-GB"/>
+        </w:rPr>
+        <w:t>r</w:t>
+      </w:r>
+      <w:proofErr w:type="spellEnd"/>
+      <w:r>
+        <w:rPr>
+          <w:rFonts w:ascii="Times New Roman" w:hAnsi="Times New Roman"/>
+          <w:lang w:val="en-GB"/>
+        </w:rPr>
+        <w:t xml:space="preserve"> diagram</w:t>
       </w:r>
       <w:bookmarkEnd w:id="13"/>
     </w:p>
@@ -3110,102 +3201,9 @@
       </w:pPr>
       <w:r>
         <w:rPr>
-          <w:sz w:val="24"/>
-          <w:lang w:val="en-GB"/>
-        </w:rPr>
-        <w:t>This software is a platform of share experience of the amateur football players. The user can create events. To each event, other users can be invited and attend. After the users confirm that they will attend the event, the teams are made. All the participants of the event can share stats of the event. The creator of the event is set as an administrator of that event and can overwrite any stat publish by the attendees. The administrator can attribute administrator’s permissions to other users on the event.</w:t>
-      </w:r>
-    </w:p>
-    <w:p>
-      <w:pPr>
-        <w:spacing w:line="480" w:lineRule="auto"/>
-        <w:ind w:firstLine="720"/>
-        <w:rPr>
-          <w:sz w:val="24"/>
-          <w:lang w:val="en-GB"/>
-        </w:rPr>
-      </w:pPr>
-      <w:r>
-        <w:rPr>
-          <w:sz w:val="24"/>
-          <w:lang w:val="en-GB"/>
-        </w:rPr>
-        <w:t>Each user can connect to application through login and access their own stats.</w:t>
-      </w:r>
-    </w:p>
-    <w:p>
-      <w:pPr>
-        <w:spacing w:line="480" w:lineRule="auto"/>
-        <w:ind w:firstLine="720"/>
-        <w:rPr>
-          <w:sz w:val="24"/>
-          <w:lang w:val="en-GB"/>
-        </w:rPr>
-      </w:pPr>
-      <w:r>
-        <w:rPr>
-          <w:sz w:val="24"/>
-          <w:lang w:val="en-GB"/>
-        </w:rPr>
-        <w:t>This application is targeting mobile devices (Android and IOS). To publish stats the application needs access to internet but also will permit to consult the stats offline.</w:t>
-      </w:r>
-    </w:p>
-    <w:p>
-      <w:pPr>
-        <w:pStyle w:val="Heading2"/>
-        <w:spacing w:line="480" w:lineRule="auto"/>
-        <w:rPr>
-          <w:lang w:val="en-GB"/>
-        </w:rPr>
-      </w:pPr>
-      <w:bookmarkStart w:id="14" w:name="_Toc468895117"/>
-      <w:r>
-        <w:rPr>
-          <w:rFonts w:ascii="Times New Roman" w:hAnsi="Times New Roman"/>
-          <w:lang w:val="en-GB"/>
-        </w:rPr>
-        <w:lastRenderedPageBreak/>
-        <w:t xml:space="preserve">1.3. Goals </w:t>
-      </w:r>
-      <w:proofErr w:type="spellStart"/>
-      <w:r>
-        <w:rPr>
-          <w:rFonts w:ascii="Times New Roman" w:hAnsi="Times New Roman"/>
-          <w:lang w:val="en-GB"/>
-        </w:rPr>
-        <w:t>And/O</w:t>
-      </w:r>
-      <w:r>
-        <w:rPr>
-          <w:rFonts w:ascii="Times New Roman" w:hAnsi="Times New Roman"/>
-          <w:lang w:val="en-GB"/>
-        </w:rPr>
-        <w:t>r</w:t>
-      </w:r>
-      <w:proofErr w:type="spellEnd"/>
-      <w:r>
-        <w:rPr>
-          <w:rFonts w:ascii="Times New Roman" w:hAnsi="Times New Roman"/>
-          <w:lang w:val="en-GB"/>
-        </w:rPr>
-        <w:t xml:space="preserve"> diagram</w:t>
-      </w:r>
-      <w:bookmarkEnd w:id="14"/>
-    </w:p>
-    <w:p>
-      <w:pPr>
-        <w:spacing w:line="480" w:lineRule="auto"/>
-        <w:ind w:firstLine="720"/>
-        <w:rPr>
-          <w:sz w:val="24"/>
-          <w:lang w:val="en-GB"/>
-        </w:rPr>
-      </w:pPr>
-      <w:r>
-        <w:rPr>
           <w:noProof/>
           <w:sz w:val="24"/>
-          <w:lang w:val="en-GB" w:eastAsia="pt-PT"/>
+          <w:lang w:val="pt-PT" w:eastAsia="pt-PT"/>
         </w:rPr>
         <w:drawing>
           <wp:anchor distT="0" distB="101600" distL="0" distR="0" simplePos="0" relativeHeight="12" behindDoc="0" locked="0" layoutInCell="1" allowOverlap="1">
@@ -3262,17 +3260,17 @@
           <w:lang w:val="en-GB"/>
         </w:rPr>
       </w:pPr>
-      <w:bookmarkStart w:id="15" w:name="_Toc77487624"/>
-      <w:bookmarkStart w:id="16" w:name="_Toc468895118"/>
+      <w:bookmarkStart w:id="14" w:name="_Toc77487624"/>
+      <w:bookmarkStart w:id="15" w:name="_Toc468895118"/>
+      <w:bookmarkEnd w:id="14"/>
+      <w:r>
+        <w:rPr>
+          <w:rFonts w:ascii="Times New Roman" w:hAnsi="Times New Roman"/>
+          <w:lang w:val="en-GB"/>
+        </w:rPr>
+        <w:t>1.4. Glossary</w:t>
+      </w:r>
       <w:bookmarkEnd w:id="15"/>
-      <w:r>
-        <w:rPr>
-          <w:rFonts w:ascii="Times New Roman" w:hAnsi="Times New Roman"/>
-          <w:lang w:val="en-GB"/>
-        </w:rPr>
-        <w:t>1.4. Glossary</w:t>
-      </w:r>
-      <w:bookmarkEnd w:id="16"/>
     </w:p>
     <w:tbl>
       <w:tblPr>
@@ -3922,17 +3920,17 @@
           <w:lang w:val="en-GB"/>
         </w:rPr>
       </w:pPr>
-      <w:bookmarkStart w:id="17" w:name="_Toc77487625"/>
-      <w:bookmarkStart w:id="18" w:name="_Toc468895119"/>
+      <w:bookmarkStart w:id="16" w:name="_Toc77487625"/>
+      <w:bookmarkStart w:id="17" w:name="_Toc468895119"/>
+      <w:bookmarkEnd w:id="16"/>
+      <w:r>
+        <w:rPr>
+          <w:rFonts w:ascii="Times New Roman" w:hAnsi="Times New Roman"/>
+          <w:lang w:val="en-GB"/>
+        </w:rPr>
+        <w:t>1.5. References</w:t>
+      </w:r>
       <w:bookmarkEnd w:id="17"/>
-      <w:r>
-        <w:rPr>
-          <w:rFonts w:ascii="Times New Roman" w:hAnsi="Times New Roman"/>
-          <w:lang w:val="en-GB"/>
-        </w:rPr>
-        <w:t>1.5. References</w:t>
-      </w:r>
-      <w:bookmarkEnd w:id="18"/>
     </w:p>
     <w:p>
       <w:pPr>
@@ -3995,8 +3993,8 @@
           <w:lang w:val="en-GB"/>
         </w:rPr>
       </w:pPr>
-      <w:bookmarkStart w:id="19" w:name="_Toc77487626"/>
-      <w:bookmarkStart w:id="20" w:name="_Toc468895120"/>
+      <w:bookmarkStart w:id="18" w:name="_Toc77487626"/>
+      <w:bookmarkStart w:id="19" w:name="_Toc468895120"/>
       <w:r>
         <w:rPr>
           <w:rFonts w:ascii="Times New Roman" w:hAnsi="Times New Roman"/>
@@ -4005,15 +4003,15 @@
         <w:lastRenderedPageBreak/>
         <w:t xml:space="preserve">1.6. </w:t>
       </w:r>
+      <w:bookmarkEnd w:id="18"/>
+      <w:r>
+        <w:rPr>
+          <w:rFonts w:ascii="Times New Roman" w:hAnsi="Times New Roman"/>
+          <w:lang w:val="en-GB"/>
+        </w:rPr>
+        <w:t>Stakeholders</w:t>
+      </w:r>
       <w:bookmarkEnd w:id="19"/>
-      <w:r>
-        <w:rPr>
-          <w:rFonts w:ascii="Times New Roman" w:hAnsi="Times New Roman"/>
-          <w:lang w:val="en-GB"/>
-        </w:rPr>
-        <w:t>Stakeholders</w:t>
-      </w:r>
-      <w:bookmarkEnd w:id="20"/>
     </w:p>
     <w:p>
       <w:pPr>
@@ -4040,8 +4038,8 @@
           <w:lang w:val="en-GB"/>
         </w:rPr>
       </w:pPr>
-      <w:bookmarkStart w:id="21" w:name="_Toc774876261"/>
-      <w:bookmarkStart w:id="22" w:name="_Toc468895121"/>
+      <w:bookmarkStart w:id="20" w:name="_Toc774876261"/>
+      <w:bookmarkStart w:id="21" w:name="_Toc468895121"/>
       <w:r>
         <w:rPr>
           <w:rFonts w:ascii="Times New Roman" w:hAnsi="Times New Roman"/>
@@ -4049,15 +4047,15 @@
         </w:rPr>
         <w:t xml:space="preserve">1.7. </w:t>
       </w:r>
+      <w:bookmarkEnd w:id="20"/>
+      <w:r>
+        <w:rPr>
+          <w:rFonts w:ascii="Times New Roman" w:hAnsi="Times New Roman"/>
+          <w:lang w:val="en-GB"/>
+        </w:rPr>
+        <w:t>Version Control</w:t>
+      </w:r>
       <w:bookmarkEnd w:id="21"/>
-      <w:r>
-        <w:rPr>
-          <w:rFonts w:ascii="Times New Roman" w:hAnsi="Times New Roman"/>
-          <w:lang w:val="en-GB"/>
-        </w:rPr>
-        <w:t>Version Control</w:t>
-      </w:r>
-      <w:bookmarkEnd w:id="22"/>
     </w:p>
     <w:tbl>
       <w:tblPr>
@@ -4518,13 +4516,7 @@
               <w:rPr>
                 <w:lang w:val="en-GB"/>
               </w:rPr>
-              <w:t xml:space="preserve">Iteration </w:t>
-            </w:r>
-            <w:r>
-              <w:rPr>
-                <w:lang w:val="en-GB"/>
-              </w:rPr>
-              <w:t>1</w:t>
+              <w:t>Iteration 1</w:t>
             </w:r>
           </w:p>
         </w:tc>
@@ -4602,13 +4594,7 @@
               <w:rPr>
                 <w:lang w:val="en-GB"/>
               </w:rPr>
-              <w:t>2016-11-1</w:t>
-            </w:r>
-            <w:r>
-              <w:rPr>
-                <w:lang w:val="en-GB"/>
-              </w:rPr>
-              <w:t>1</w:t>
+              <w:t>2016-11-11</w:t>
             </w:r>
           </w:p>
         </w:tc>
@@ -4691,13 +4677,7 @@
               <w:rPr>
                 <w:lang w:val="en-GB"/>
               </w:rPr>
-              <w:t xml:space="preserve">Iteration </w:t>
-            </w:r>
-            <w:r>
-              <w:rPr>
-                <w:lang w:val="en-GB"/>
-              </w:rPr>
-              <w:t>2</w:t>
+              <w:t>Iteration 2</w:t>
             </w:r>
           </w:p>
         </w:tc>
@@ -4813,10 +4793,10 @@
           <w:lang w:val="en-GB"/>
         </w:rPr>
       </w:pPr>
-      <w:bookmarkStart w:id="23" w:name="_Toc61315204"/>
-      <w:bookmarkStart w:id="24" w:name="_Toc44676297"/>
-      <w:bookmarkStart w:id="25" w:name="_Toc77487627"/>
-      <w:bookmarkStart w:id="26" w:name="_Toc468895122"/>
+      <w:bookmarkStart w:id="22" w:name="_Toc61315204"/>
+      <w:bookmarkStart w:id="23" w:name="_Toc44676297"/>
+      <w:bookmarkStart w:id="24" w:name="_Toc77487627"/>
+      <w:bookmarkStart w:id="25" w:name="_Toc468895122"/>
       <w:r>
         <w:rPr>
           <w:sz w:val="28"/>
@@ -4832,17 +4812,17 @@
         </w:rPr>
         <w:tab/>
       </w:r>
+      <w:bookmarkEnd w:id="22"/>
       <w:bookmarkEnd w:id="23"/>
       <w:bookmarkEnd w:id="24"/>
+      <w:r>
+        <w:rPr>
+          <w:sz w:val="28"/>
+          <w:lang w:val="en-GB"/>
+        </w:rPr>
+        <w:t>Overall Description</w:t>
+      </w:r>
       <w:bookmarkEnd w:id="25"/>
-      <w:r>
-        <w:rPr>
-          <w:sz w:val="28"/>
-          <w:lang w:val="en-GB"/>
-        </w:rPr>
-        <w:t>Overall Description</w:t>
-      </w:r>
-      <w:bookmarkEnd w:id="26"/>
     </w:p>
     <w:p>
       <w:pPr>
@@ -4853,9 +4833,9 @@
           <w:lang w:val="en-GB"/>
         </w:rPr>
       </w:pPr>
-      <w:bookmarkStart w:id="27" w:name="_Toc77487628"/>
-      <w:bookmarkStart w:id="28" w:name="_Toc468895123"/>
-      <w:bookmarkEnd w:id="27"/>
+      <w:bookmarkStart w:id="26" w:name="_Toc77487628"/>
+      <w:bookmarkStart w:id="27" w:name="_Toc468895123"/>
+      <w:bookmarkEnd w:id="26"/>
       <w:r>
         <w:rPr>
           <w:rFonts w:ascii="Times New Roman" w:hAnsi="Times New Roman"/>
@@ -4871,7 +4851,7 @@
         <w:tab/>
         <w:t>System Environment</w:t>
       </w:r>
-      <w:bookmarkEnd w:id="28"/>
+      <w:bookmarkEnd w:id="27"/>
     </w:p>
     <w:p>
       <w:pPr>
@@ -4882,7 +4862,7 @@
       <w:r>
         <w:rPr>
           <w:noProof/>
-          <w:lang w:val="en-GB" w:eastAsia="pt-PT"/>
+          <w:lang w:val="pt-PT" w:eastAsia="pt-PT"/>
         </w:rPr>
         <w:drawing>
           <wp:inline distT="0" distB="0" distL="0" distR="0" wp14:anchorId="7A45345A" wp14:editId="24EF913D">
@@ -4929,7 +4909,7 @@
           <w:lang w:val="en-GB"/>
         </w:rPr>
       </w:pPr>
-      <w:bookmarkStart w:id="29" w:name="_Toc77487669"/>
+      <w:bookmarkStart w:id="28" w:name="_Toc77487669"/>
       <w:r>
         <w:rPr>
           <w:lang w:val="en-GB"/>
@@ -4966,7 +4946,7 @@
         </w:rPr>
         <w:fldChar w:fldCharType="end"/>
       </w:r>
-      <w:bookmarkEnd w:id="29"/>
+      <w:bookmarkEnd w:id="28"/>
       <w:r>
         <w:rPr>
           <w:lang w:val="en-GB"/>
@@ -4984,7 +4964,7 @@
           <w:lang w:val="en-GB"/>
         </w:rPr>
       </w:pPr>
-      <w:bookmarkStart w:id="30" w:name="_Toc77487648"/>
+      <w:bookmarkStart w:id="29" w:name="_Toc77487648"/>
       <w:r>
         <w:rPr>
           <w:lang w:val="en-GB"/>
@@ -5000,7 +4980,7 @@
           <w:lang w:val="en-GB"/>
         </w:rPr>
       </w:pPr>
-      <w:bookmarkStart w:id="31" w:name="_Toc468895124"/>
+      <w:bookmarkStart w:id="30" w:name="_Toc468895124"/>
       <w:r>
         <w:rPr>
           <w:rFonts w:ascii="Times New Roman" w:hAnsi="Times New Roman"/>
@@ -5016,15 +4996,15 @@
         </w:rPr>
         <w:tab/>
       </w:r>
+      <w:bookmarkEnd w:id="29"/>
+      <w:r>
+        <w:rPr>
+          <w:rFonts w:ascii="Times New Roman" w:hAnsi="Times New Roman"/>
+          <w:lang w:val="en-GB"/>
+        </w:rPr>
+        <w:t>Actors and roles</w:t>
+      </w:r>
       <w:bookmarkEnd w:id="30"/>
-      <w:r>
-        <w:rPr>
-          <w:rFonts w:ascii="Times New Roman" w:hAnsi="Times New Roman"/>
-          <w:lang w:val="en-GB"/>
-        </w:rPr>
-        <w:t>Actors and roles</w:t>
-      </w:r>
-      <w:bookmarkEnd w:id="31"/>
     </w:p>
     <w:p>
       <w:pPr>
@@ -5149,9 +5129,9 @@
           <w:lang w:val="en-GB"/>
         </w:rPr>
       </w:pPr>
-      <w:bookmarkStart w:id="32" w:name="_Toc77487629"/>
-      <w:bookmarkStart w:id="33" w:name="_Toc468895125"/>
-      <w:bookmarkEnd w:id="32"/>
+      <w:bookmarkStart w:id="31" w:name="_Toc77487629"/>
+      <w:bookmarkStart w:id="32" w:name="_Toc468895125"/>
+      <w:bookmarkEnd w:id="31"/>
       <w:r>
         <w:rPr>
           <w:rFonts w:ascii="Times New Roman" w:hAnsi="Times New Roman"/>
@@ -5167,7 +5147,7 @@
         <w:tab/>
         <w:t>Functional Requirements Specification</w:t>
       </w:r>
-      <w:bookmarkEnd w:id="33"/>
+      <w:bookmarkEnd w:id="32"/>
     </w:p>
     <w:p>
       <w:pPr>
@@ -5178,8 +5158,8 @@
           <w:lang w:val="en-GB"/>
         </w:rPr>
       </w:pPr>
-      <w:bookmarkStart w:id="34" w:name="_Toc77487630"/>
-      <w:bookmarkStart w:id="35" w:name="_Toc468895126"/>
+      <w:bookmarkStart w:id="33" w:name="_Toc77487630"/>
+      <w:bookmarkStart w:id="34" w:name="_Toc468895126"/>
       <w:r>
         <w:rPr>
           <w:sz w:val="32"/>
@@ -5194,15 +5174,15 @@
         </w:rPr>
         <w:tab/>
       </w:r>
+      <w:bookmarkEnd w:id="33"/>
+      <w:r>
+        <w:rPr>
+          <w:sz w:val="32"/>
+          <w:lang w:val="en-GB"/>
+        </w:rPr>
+        <w:t>Login use case</w:t>
+      </w:r>
       <w:bookmarkEnd w:id="34"/>
-      <w:r>
-        <w:rPr>
-          <w:sz w:val="32"/>
-          <w:lang w:val="en-GB"/>
-        </w:rPr>
-        <w:t>Login use case</w:t>
-      </w:r>
-      <w:bookmarkEnd w:id="35"/>
     </w:p>
     <w:p>
       <w:pPr>
@@ -5219,7 +5199,7 @@
           <w:lang w:val="en-GB"/>
         </w:rPr>
       </w:pPr>
-      <w:bookmarkStart w:id="36" w:name="_Toc77487631"/>
+      <w:bookmarkStart w:id="35" w:name="_Toc77487631"/>
       <w:r>
         <w:rPr>
           <w:b w:val="0"/>
@@ -5235,7 +5215,7 @@
         </w:rPr>
         <w:t xml:space="preserve"> </w:t>
       </w:r>
-      <w:bookmarkEnd w:id="36"/>
+      <w:bookmarkEnd w:id="35"/>
       <w:r>
         <w:rPr>
           <w:sz w:val="24"/>
@@ -5294,7 +5274,7 @@
       <w:r>
         <w:rPr>
           <w:noProof/>
-          <w:lang w:val="en-GB" w:eastAsia="pt-PT"/>
+          <w:lang w:val="pt-PT" w:eastAsia="pt-PT"/>
         </w:rPr>
         <w:drawing>
           <wp:inline distT="0" distB="9525" distL="0" distR="0">
@@ -6197,58 +6177,24 @@
           <w:lang w:val="en-GB"/>
         </w:rPr>
       </w:pPr>
-      <w:bookmarkStart w:id="37" w:name="_Toc468895127"/>
+      <w:bookmarkStart w:id="36" w:name="_Toc468895127"/>
       <w:r>
         <w:rPr>
           <w:sz w:val="32"/>
           <w:lang w:val="en-GB"/>
         </w:rPr>
         <w:lastRenderedPageBreak/>
-        <w:t>2.3.</w:t>
+        <w:t>2.3.2</w:t>
       </w:r>
       <w:r>
         <w:rPr>
           <w:sz w:val="32"/>
           <w:lang w:val="en-GB"/>
         </w:rPr>
-        <w:t>2</w:t>
-      </w:r>
-      <w:r>
-        <w:rPr>
-          <w:sz w:val="32"/>
-          <w:lang w:val="en-GB"/>
-        </w:rPr>
         <w:tab/>
-      </w:r>
-      <w:r>
-        <w:rPr>
-          <w:sz w:val="32"/>
-          <w:lang w:val="en-GB"/>
-        </w:rPr>
-        <w:t>Create a</w:t>
-      </w:r>
-      <w:r>
-        <w:rPr>
-          <w:sz w:val="32"/>
-          <w:lang w:val="en-GB"/>
-        </w:rPr>
-        <w:t xml:space="preserve"> </w:t>
-      </w:r>
-      <w:r>
-        <w:rPr>
-          <w:sz w:val="32"/>
-          <w:lang w:val="en-GB"/>
-        </w:rPr>
-        <w:t>group</w:t>
-      </w:r>
-      <w:r>
-        <w:rPr>
-          <w:sz w:val="32"/>
-          <w:lang w:val="en-GB"/>
-        </w:rPr>
-        <w:t xml:space="preserve"> use case</w:t>
-      </w:r>
-      <w:bookmarkEnd w:id="37"/>
+        <w:t>Create a group use case</w:t>
+      </w:r>
+      <w:bookmarkEnd w:id="36"/>
     </w:p>
     <w:p>
       <w:pPr>
@@ -6278,14 +6224,7 @@
           <w:sz w:val="24"/>
           <w:lang w:val="en-GB"/>
         </w:rPr>
-        <w:t xml:space="preserve"> The user </w:t>
-      </w:r>
-      <w:r>
-        <w:rPr>
-          <w:sz w:val="24"/>
-          <w:lang w:val="en-GB"/>
-        </w:rPr>
-        <w:t>creates a group to associate events.</w:t>
+        <w:t xml:space="preserve"> The user creates a group to associate events.</w:t>
       </w:r>
       <w:r>
         <w:rPr>
@@ -6338,7 +6277,7 @@
       <w:r>
         <w:rPr>
           <w:noProof/>
-          <w:lang w:val="en-GB" w:eastAsia="pt-PT"/>
+          <w:lang w:val="pt-PT" w:eastAsia="pt-PT"/>
         </w:rPr>
         <w:drawing>
           <wp:inline distT="0" distB="0" distL="0" distR="0" wp14:anchorId="05DBDCD4" wp14:editId="60444563">
@@ -6579,21 +6518,7 @@
                 <w:sz w:val="24"/>
                 <w:lang w:val="en-GB"/>
               </w:rPr>
-              <w:t>US</w:t>
-            </w:r>
-            <w:r>
-              <w:rPr>
-                <w:sz w:val="24"/>
-                <w:lang w:val="en-GB"/>
-              </w:rPr>
-              <w:t xml:space="preserve"> 2.3.</w:t>
-            </w:r>
-            <w:r>
-              <w:rPr>
-                <w:sz w:val="24"/>
-                <w:lang w:val="en-GB"/>
-              </w:rPr>
-              <w:t>2</w:t>
+              <w:t>US 2.3.2</w:t>
             </w:r>
           </w:p>
         </w:tc>
@@ -6668,21 +6593,7 @@
                 <w:sz w:val="24"/>
                 <w:lang w:val="en-GB"/>
               </w:rPr>
-              <w:t>The us</w:t>
-            </w:r>
-            <w:r>
-              <w:rPr>
-                <w:sz w:val="24"/>
-                <w:lang w:val="en-GB"/>
-              </w:rPr>
-              <w:t>er selects the option “Create a Group</w:t>
-            </w:r>
-            <w:r>
-              <w:rPr>
-                <w:sz w:val="24"/>
-                <w:lang w:val="en-GB"/>
-              </w:rPr>
-              <w:t>”</w:t>
+              <w:t>The user selects the option “Create a Group”</w:t>
             </w:r>
           </w:p>
         </w:tc>
@@ -6833,21 +6744,7 @@
                 <w:sz w:val="24"/>
                 <w:lang w:val="en-GB"/>
               </w:rPr>
-              <w:t xml:space="preserve">The user selects the users to </w:t>
-            </w:r>
-            <w:r>
-              <w:rPr>
-                <w:sz w:val="24"/>
-                <w:lang w:val="en-GB"/>
-              </w:rPr>
-              <w:t>add</w:t>
-            </w:r>
-            <w:r>
-              <w:rPr>
-                <w:sz w:val="24"/>
-                <w:lang w:val="en-GB"/>
-              </w:rPr>
-              <w:t xml:space="preserve"> (from past events) or inputs the other users email.</w:t>
+              <w:t>The user selects the users to add (from past events) or inputs the other users email.</w:t>
             </w:r>
           </w:p>
           <w:p>
@@ -7040,21 +6937,7 @@
                 <w:sz w:val="24"/>
                 <w:lang w:val="en-GB"/>
               </w:rPr>
-              <w:t xml:space="preserve">The system opens the </w:t>
-            </w:r>
-            <w:r>
-              <w:rPr>
-                <w:sz w:val="24"/>
-                <w:lang w:val="en-GB"/>
-              </w:rPr>
-              <w:t>group</w:t>
-            </w:r>
-            <w:r>
-              <w:rPr>
-                <w:sz w:val="24"/>
-                <w:lang w:val="en-GB"/>
-              </w:rPr>
-              <w:t xml:space="preserve"> page</w:t>
+              <w:t>The system opens the group page</w:t>
             </w:r>
           </w:p>
         </w:tc>
@@ -7182,7 +7065,7 @@
           <w:lang w:val="en-GB"/>
         </w:rPr>
       </w:pPr>
-      <w:bookmarkStart w:id="38" w:name="_Toc468895128"/>
+      <w:bookmarkStart w:id="37" w:name="_Toc468895128"/>
       <w:r>
         <w:rPr>
           <w:sz w:val="32"/>
@@ -7206,7 +7089,7 @@
         <w:tab/>
         <w:t>Create an event use case</w:t>
       </w:r>
-      <w:bookmarkEnd w:id="38"/>
+      <w:bookmarkEnd w:id="37"/>
     </w:p>
     <w:p>
       <w:pPr>
@@ -7272,7 +7155,7 @@
       <w:r>
         <w:rPr>
           <w:noProof/>
-          <w:lang w:val="en-GB" w:eastAsia="pt-PT"/>
+          <w:lang w:val="pt-PT" w:eastAsia="pt-PT"/>
         </w:rPr>
         <w:drawing>
           <wp:inline distT="0" distB="0" distL="0" distR="0" wp14:anchorId="1027C8F9" wp14:editId="33466F63">
@@ -8162,7 +8045,7 @@
           <w:lang w:val="en-GB"/>
         </w:rPr>
       </w:pPr>
-      <w:bookmarkStart w:id="39" w:name="_Toc468895129"/>
+      <w:bookmarkStart w:id="38" w:name="_Toc468895129"/>
       <w:r>
         <w:rPr>
           <w:sz w:val="32"/>
@@ -8186,7 +8069,7 @@
         <w:tab/>
         <w:t>Consult an event use case</w:t>
       </w:r>
-      <w:bookmarkEnd w:id="39"/>
+      <w:bookmarkEnd w:id="38"/>
     </w:p>
     <w:p>
       <w:pPr>
@@ -8203,7 +8086,7 @@
           <w:lang w:val="en-GB"/>
         </w:rPr>
       </w:pPr>
-      <w:bookmarkStart w:id="40" w:name="_Toc774876311"/>
+      <w:bookmarkStart w:id="39" w:name="_Toc774876311"/>
       <w:r>
         <w:rPr>
           <w:b w:val="0"/>
@@ -8219,7 +8102,7 @@
         </w:rPr>
         <w:t xml:space="preserve"> </w:t>
       </w:r>
-      <w:bookmarkEnd w:id="40"/>
+      <w:bookmarkEnd w:id="39"/>
       <w:r>
         <w:rPr>
           <w:sz w:val="24"/>
@@ -8286,7 +8169,7 @@
         <w:rPr>
           <w:noProof/>
           <w:sz w:val="32"/>
-          <w:lang w:val="en-GB" w:eastAsia="pt-PT"/>
+          <w:lang w:val="pt-PT" w:eastAsia="pt-PT"/>
         </w:rPr>
         <w:drawing>
           <wp:anchor distT="0" distB="0" distL="0" distR="0" simplePos="0" relativeHeight="8" behindDoc="0" locked="0" layoutInCell="1" allowOverlap="1">
@@ -9184,7 +9067,7 @@
           <w:lang w:val="en-GB"/>
         </w:rPr>
       </w:pPr>
-      <w:bookmarkStart w:id="41" w:name="_Toc468895130"/>
+      <w:bookmarkStart w:id="40" w:name="_Toc468895130"/>
       <w:r>
         <w:rPr>
           <w:sz w:val="32"/>
@@ -9208,7 +9091,7 @@
         <w:tab/>
         <w:t>Accepts invitation use case</w:t>
       </w:r>
-      <w:bookmarkEnd w:id="41"/>
+      <w:bookmarkEnd w:id="40"/>
     </w:p>
     <w:p>
       <w:pPr>
@@ -9217,7 +9100,7 @@
           <w:lang w:val="en-GB"/>
         </w:rPr>
       </w:pPr>
-      <w:bookmarkStart w:id="42" w:name="_Toc7748763111"/>
+      <w:bookmarkStart w:id="41" w:name="_Toc7748763111"/>
       <w:r>
         <w:rPr>
           <w:b w:val="0"/>
@@ -9233,7 +9116,7 @@
         </w:rPr>
         <w:t xml:space="preserve"> </w:t>
       </w:r>
-      <w:bookmarkEnd w:id="42"/>
+      <w:bookmarkEnd w:id="41"/>
       <w:r>
         <w:rPr>
           <w:sz w:val="24"/>
@@ -9300,7 +9183,7 @@
         <w:rPr>
           <w:noProof/>
           <w:sz w:val="32"/>
-          <w:lang w:val="en-GB" w:eastAsia="pt-PT"/>
+          <w:lang w:val="pt-PT" w:eastAsia="pt-PT"/>
         </w:rPr>
         <w:drawing>
           <wp:anchor distT="0" distB="101600" distL="0" distR="0" simplePos="0" relativeHeight="10" behindDoc="0" locked="0" layoutInCell="1" allowOverlap="1">
@@ -10173,7 +10056,7 @@
           <w:lang w:val="en-GB"/>
         </w:rPr>
       </w:pPr>
-      <w:bookmarkStart w:id="43" w:name="_Toc468895131"/>
+      <w:bookmarkStart w:id="42" w:name="_Toc468895131"/>
       <w:r>
         <w:rPr>
           <w:sz w:val="32"/>
@@ -10197,7 +10080,7 @@
         <w:tab/>
         <w:t>Publish stat use case</w:t>
       </w:r>
-      <w:bookmarkEnd w:id="43"/>
+      <w:bookmarkEnd w:id="42"/>
     </w:p>
     <w:p>
       <w:pPr>
@@ -10206,7 +10089,7 @@
           <w:lang w:val="en-GB"/>
         </w:rPr>
       </w:pPr>
-      <w:bookmarkStart w:id="44" w:name="_Toc7748763112"/>
+      <w:bookmarkStart w:id="43" w:name="_Toc7748763112"/>
       <w:r>
         <w:rPr>
           <w:b w:val="0"/>
@@ -10222,7 +10105,7 @@
         </w:rPr>
         <w:t xml:space="preserve"> </w:t>
       </w:r>
-      <w:bookmarkEnd w:id="44"/>
+      <w:bookmarkEnd w:id="43"/>
       <w:r>
         <w:rPr>
           <w:sz w:val="24"/>
@@ -10290,7 +10173,7 @@
         <w:rPr>
           <w:noProof/>
           <w:sz w:val="32"/>
-          <w:lang w:val="en-GB" w:eastAsia="pt-PT"/>
+          <w:lang w:val="pt-PT" w:eastAsia="pt-PT"/>
         </w:rPr>
         <w:drawing>
           <wp:anchor distT="0" distB="101600" distL="0" distR="0" simplePos="0" relativeHeight="9" behindDoc="0" locked="0" layoutInCell="1" allowOverlap="1">
@@ -11103,7 +10986,7 @@
                 <w:lang w:val="en-GB"/>
               </w:rPr>
             </w:pPr>
-            <w:bookmarkStart w:id="45" w:name="__DdeLink__388_1962514754"/>
+            <w:bookmarkStart w:id="44" w:name="__DdeLink__388_1962514754"/>
             <w:r>
               <w:rPr>
                 <w:sz w:val="24"/>
@@ -11111,7 +10994,7 @@
               </w:rPr>
               <w:t>When publishing while having no internet connection, an input can conflict with another user's input, and it's the admin who'll settle the final input</w:t>
             </w:r>
-            <w:bookmarkEnd w:id="45"/>
+            <w:bookmarkEnd w:id="44"/>
             <w:r>
               <w:rPr>
                 <w:sz w:val="24"/>
@@ -11171,7 +11054,7 @@
           <w:lang w:val="en-GB"/>
         </w:rPr>
       </w:pPr>
-      <w:bookmarkStart w:id="46" w:name="_Toc468895132"/>
+      <w:bookmarkStart w:id="45" w:name="_Toc468895132"/>
       <w:r>
         <w:rPr>
           <w:sz w:val="32"/>
@@ -11195,7 +11078,7 @@
         <w:tab/>
         <w:t>Overwrite stat use case</w:t>
       </w:r>
-      <w:bookmarkEnd w:id="46"/>
+      <w:bookmarkEnd w:id="45"/>
     </w:p>
     <w:p>
       <w:pPr>
@@ -11204,7 +11087,7 @@
           <w:lang w:val="en-GB"/>
         </w:rPr>
       </w:pPr>
-      <w:bookmarkStart w:id="47" w:name="_Toc7748763113"/>
+      <w:bookmarkStart w:id="46" w:name="_Toc7748763113"/>
       <w:r>
         <w:rPr>
           <w:b w:val="0"/>
@@ -11220,7 +11103,7 @@
         </w:rPr>
         <w:t xml:space="preserve"> </w:t>
       </w:r>
-      <w:bookmarkEnd w:id="47"/>
+      <w:bookmarkEnd w:id="46"/>
       <w:r>
         <w:rPr>
           <w:sz w:val="24"/>
@@ -11287,7 +11170,7 @@
       <w:r>
         <w:rPr>
           <w:noProof/>
-          <w:lang w:val="en-GB" w:eastAsia="pt-PT"/>
+          <w:lang w:val="pt-PT" w:eastAsia="pt-PT"/>
         </w:rPr>
         <w:drawing>
           <wp:anchor distT="0" distB="101600" distL="0" distR="0" simplePos="0" relativeHeight="11" behindDoc="0" locked="0" layoutInCell="1" allowOverlap="1">
@@ -12160,7 +12043,7 @@
           <w:lang w:val="en-GB"/>
         </w:rPr>
       </w:pPr>
-      <w:bookmarkStart w:id="48" w:name="_Toc468895133"/>
+      <w:bookmarkStart w:id="47" w:name="_Toc468895133"/>
       <w:r>
         <w:rPr>
           <w:sz w:val="32"/>
@@ -12184,7 +12067,7 @@
         <w:tab/>
         <w:t>Change user permission use case</w:t>
       </w:r>
-      <w:bookmarkEnd w:id="48"/>
+      <w:bookmarkEnd w:id="47"/>
     </w:p>
     <w:p>
       <w:pPr>
@@ -12193,7 +12076,7 @@
           <w:lang w:val="en-GB"/>
         </w:rPr>
       </w:pPr>
-      <w:bookmarkStart w:id="49" w:name="_Toc7748763114"/>
+      <w:bookmarkStart w:id="48" w:name="_Toc7748763114"/>
       <w:r>
         <w:rPr>
           <w:b w:val="0"/>
@@ -12209,7 +12092,7 @@
         </w:rPr>
         <w:t xml:space="preserve"> </w:t>
       </w:r>
-      <w:bookmarkEnd w:id="49"/>
+      <w:bookmarkEnd w:id="48"/>
       <w:r>
         <w:rPr>
           <w:sz w:val="24"/>
@@ -12268,7 +12151,7 @@
       <w:r>
         <w:rPr>
           <w:noProof/>
-          <w:lang w:val="en-GB" w:eastAsia="pt-PT"/>
+          <w:lang w:val="pt-PT" w:eastAsia="pt-PT"/>
         </w:rPr>
         <w:drawing>
           <wp:inline distT="0" distB="1270" distL="0" distR="0">
@@ -13076,7 +12959,7 @@
           <w:lang w:val="en-GB"/>
         </w:rPr>
       </w:pPr>
-      <w:bookmarkStart w:id="50" w:name="_Toc468895134"/>
+      <w:bookmarkStart w:id="49" w:name="_Toc468895134"/>
       <w:r>
         <w:rPr>
           <w:sz w:val="32"/>
@@ -13100,7 +12983,7 @@
         <w:tab/>
         <w:t>Change team use case</w:t>
       </w:r>
-      <w:bookmarkEnd w:id="50"/>
+      <w:bookmarkEnd w:id="49"/>
     </w:p>
     <w:p>
       <w:pPr>
@@ -13109,7 +12992,7 @@
           <w:lang w:val="en-GB"/>
         </w:rPr>
       </w:pPr>
-      <w:bookmarkStart w:id="51" w:name="_Toc7748763115"/>
+      <w:bookmarkStart w:id="50" w:name="_Toc7748763115"/>
       <w:r>
         <w:rPr>
           <w:b w:val="0"/>
@@ -13125,7 +13008,7 @@
         </w:rPr>
         <w:t xml:space="preserve"> </w:t>
       </w:r>
-      <w:bookmarkEnd w:id="51"/>
+      <w:bookmarkEnd w:id="50"/>
       <w:r>
         <w:rPr>
           <w:sz w:val="24"/>
@@ -13184,7 +13067,7 @@
       <w:r>
         <w:rPr>
           <w:noProof/>
-          <w:lang w:val="en-GB" w:eastAsia="pt-PT"/>
+          <w:lang w:val="pt-PT" w:eastAsia="pt-PT"/>
         </w:rPr>
         <w:drawing>
           <wp:inline distT="0" distB="0" distL="0" distR="0">
@@ -13948,7 +13831,7 @@
           <w:lang w:val="en-GB"/>
         </w:rPr>
       </w:pPr>
-      <w:bookmarkStart w:id="52" w:name="_Toc468895135"/>
+      <w:bookmarkStart w:id="51" w:name="_Toc468895135"/>
       <w:r>
         <w:rPr>
           <w:sz w:val="32"/>
@@ -13972,7 +13855,7 @@
         <w:tab/>
         <w:t>Check stats use case</w:t>
       </w:r>
-      <w:bookmarkEnd w:id="52"/>
+      <w:bookmarkEnd w:id="51"/>
     </w:p>
     <w:p>
       <w:pPr>
@@ -13981,7 +13864,7 @@
           <w:lang w:val="en-GB"/>
         </w:rPr>
       </w:pPr>
-      <w:bookmarkStart w:id="53" w:name="_Toc7748763116"/>
+      <w:bookmarkStart w:id="52" w:name="_Toc7748763116"/>
       <w:r>
         <w:rPr>
           <w:b w:val="0"/>
@@ -13997,7 +13880,7 @@
         </w:rPr>
         <w:t xml:space="preserve"> </w:t>
       </w:r>
-      <w:bookmarkEnd w:id="53"/>
+      <w:bookmarkEnd w:id="52"/>
       <w:r>
         <w:rPr>
           <w:sz w:val="24"/>
@@ -14065,7 +13948,7 @@
         <w:rPr>
           <w:noProof/>
           <w:sz w:val="32"/>
-          <w:lang w:val="en-GB" w:eastAsia="pt-PT"/>
+          <w:lang w:val="pt-PT" w:eastAsia="pt-PT"/>
         </w:rPr>
         <w:drawing>
           <wp:anchor distT="0" distB="0" distL="0" distR="0" simplePos="0" relativeHeight="2" behindDoc="0" locked="0" layoutInCell="1" allowOverlap="1">
@@ -14845,8 +14728,8 @@
           <w:lang w:val="en-GB"/>
         </w:rPr>
       </w:pPr>
-      <w:bookmarkStart w:id="54" w:name="_Toc77487649"/>
-      <w:bookmarkEnd w:id="54"/>
+      <w:bookmarkStart w:id="53" w:name="_Toc77487649"/>
+      <w:bookmarkEnd w:id="53"/>
       <w:r>
         <w:rPr>
           <w:lang w:val="en-GB"/>
@@ -14862,7 +14745,7 @@
           <w:lang w:val="en-GB"/>
         </w:rPr>
       </w:pPr>
-      <w:bookmarkStart w:id="55" w:name="_Toc468895136"/>
+      <w:bookmarkStart w:id="54" w:name="_Toc468895136"/>
       <w:r>
         <w:rPr>
           <w:rFonts w:ascii="Times New Roman" w:hAnsi="Times New Roman"/>
@@ -14879,7 +14762,7 @@
         <w:tab/>
         <w:t>Non-Functional Requirements</w:t>
       </w:r>
-      <w:bookmarkEnd w:id="55"/>
+      <w:bookmarkEnd w:id="54"/>
     </w:p>
     <w:p>
       <w:pPr>
@@ -14940,86 +14823,93 @@
           <w:lang w:val="en-GB"/>
         </w:rPr>
       </w:pPr>
-      <w:bookmarkStart w:id="56" w:name="_Toc468895137"/>
+      <w:bookmarkStart w:id="55" w:name="_Toc468895137"/>
       <w:r>
         <w:rPr>
           <w:sz w:val="28"/>
           <w:lang w:val="en-GB"/>
         </w:rPr>
-        <w:t>3.0.</w:t>
+        <w:t>A</w:t>
       </w:r>
       <w:r>
         <w:rPr>
           <w:sz w:val="28"/>
           <w:lang w:val="en-GB"/>
         </w:rPr>
+        <w:t>.</w:t>
+      </w:r>
+      <w:r>
+        <w:rPr>
+          <w:sz w:val="28"/>
+          <w:lang w:val="en-GB"/>
+        </w:rPr>
         <w:tab/>
       </w:r>
+      <w:bookmarkEnd w:id="55"/>
       <w:r>
         <w:rPr>
           <w:sz w:val="28"/>
           <w:lang w:val="en-GB"/>
         </w:rPr>
-        <w:t>Appendix</w:t>
+        <w:t>APPENDICES</w:t>
+      </w:r>
+    </w:p>
+    <w:p>
+      <w:pPr>
+        <w:pStyle w:val="Heading2"/>
+        <w:spacing w:line="480" w:lineRule="auto"/>
+        <w:rPr>
+          <w:rFonts w:ascii="Times New Roman" w:hAnsi="Times New Roman"/>
+          <w:lang w:val="en-GB"/>
+        </w:rPr>
+      </w:pPr>
+      <w:bookmarkStart w:id="56" w:name="_Toc468895138"/>
+      <w:r>
+        <w:rPr>
+          <w:rFonts w:ascii="Times New Roman" w:hAnsi="Times New Roman"/>
+          <w:lang w:val="en-GB"/>
+        </w:rPr>
+        <w:t>A</w:t>
+      </w:r>
+      <w:r>
+        <w:rPr>
+          <w:rFonts w:ascii="Times New Roman" w:hAnsi="Times New Roman"/>
+          <w:lang w:val="en-GB"/>
+        </w:rPr>
+        <w:t>.1</w:t>
+      </w:r>
+      <w:r>
+        <w:rPr>
+          <w:rFonts w:ascii="Times New Roman" w:hAnsi="Times New Roman"/>
+          <w:lang w:val="en-GB"/>
+        </w:rPr>
+        <w:tab/>
+      </w:r>
+      <w:r>
+        <w:rPr>
+          <w:rFonts w:ascii="Times New Roman" w:hAnsi="Times New Roman"/>
+          <w:lang w:val="en-GB"/>
+        </w:rPr>
+        <w:t>Activity</w:t>
+      </w:r>
+      <w:r>
+        <w:rPr>
+          <w:rFonts w:ascii="Times New Roman" w:hAnsi="Times New Roman"/>
+          <w:lang w:val="en-GB"/>
+        </w:rPr>
+        <w:t xml:space="preserve"> </w:t>
+      </w:r>
+      <w:r>
+        <w:rPr>
+          <w:rFonts w:ascii="Times New Roman" w:hAnsi="Times New Roman"/>
+          <w:lang w:val="en-GB"/>
+        </w:rPr>
+        <w:t>Diagram</w:t>
       </w:r>
       <w:bookmarkEnd w:id="56"/>
     </w:p>
     <w:p>
       <w:pPr>
-        <w:pStyle w:val="Heading2"/>
-        <w:spacing w:line="480" w:lineRule="auto"/>
-        <w:rPr>
-          <w:rFonts w:ascii="Times New Roman" w:hAnsi="Times New Roman"/>
-          <w:lang w:val="en-GB"/>
-        </w:rPr>
-      </w:pPr>
-      <w:bookmarkStart w:id="57" w:name="_Toc468895138"/>
-      <w:r>
-        <w:rPr>
-          <w:rFonts w:ascii="Times New Roman" w:hAnsi="Times New Roman"/>
-          <w:lang w:val="en-GB"/>
-        </w:rPr>
-        <w:t>3</w:t>
-      </w:r>
-      <w:r>
-        <w:rPr>
-          <w:rFonts w:ascii="Times New Roman" w:hAnsi="Times New Roman"/>
-          <w:lang w:val="en-GB"/>
-        </w:rPr>
-        <w:t>.1</w:t>
-      </w:r>
-      <w:r>
-        <w:rPr>
-          <w:rFonts w:ascii="Times New Roman" w:hAnsi="Times New Roman"/>
-          <w:lang w:val="en-GB"/>
-        </w:rPr>
-        <w:tab/>
-      </w:r>
-      <w:r>
-        <w:rPr>
-          <w:rFonts w:ascii="Times New Roman" w:hAnsi="Times New Roman"/>
-          <w:lang w:val="en-GB"/>
-        </w:rPr>
-        <w:t>Activity</w:t>
-      </w:r>
-      <w:r>
-        <w:rPr>
-          <w:rFonts w:ascii="Times New Roman" w:hAnsi="Times New Roman"/>
-          <w:lang w:val="en-GB"/>
-        </w:rPr>
-        <w:t xml:space="preserve"> </w:t>
-      </w:r>
-      <w:r>
-        <w:rPr>
-          <w:rFonts w:ascii="Times New Roman" w:hAnsi="Times New Roman"/>
-          <w:lang w:val="en-GB"/>
-        </w:rPr>
-        <w:t>Diagram</w:t>
-      </w:r>
-      <w:bookmarkEnd w:id="57"/>
-    </w:p>
-    <w:p>
-      <w:pPr>
         <w:rPr>
           <w:lang w:val="en-GB"/>
         </w:rPr>
@@ -15027,7 +14917,7 @@
       <w:r>
         <w:rPr>
           <w:noProof/>
-          <w:lang w:val="en-GB" w:eastAsia="pt-PT"/>
+          <w:lang w:val="pt-PT" w:eastAsia="pt-PT"/>
         </w:rPr>
         <w:drawing>
           <wp:inline distT="0" distB="0" distL="0" distR="0" wp14:anchorId="48F13741" wp14:editId="24C491FE">
@@ -15096,13 +14986,13 @@
           <w:lang w:val="en-GB"/>
         </w:rPr>
       </w:pPr>
-      <w:bookmarkStart w:id="58" w:name="_Toc468895139"/>
+      <w:bookmarkStart w:id="57" w:name="_Toc468895139"/>
       <w:r>
         <w:rPr>
           <w:rFonts w:ascii="Times New Roman" w:hAnsi="Times New Roman"/>
           <w:lang w:val="en-GB"/>
         </w:rPr>
-        <w:t>3</w:t>
+        <w:t>A</w:t>
       </w:r>
       <w:r>
         <w:rPr>
@@ -15117,22 +15007,9 @@
           <w:lang w:val="en-GB"/>
         </w:rPr>
         <w:tab/>
-      </w:r>
-      <w:r>
-        <w:rPr>
-          <w:rFonts w:ascii="Times New Roman" w:hAnsi="Times New Roman"/>
-          <w:lang w:val="en-GB"/>
-        </w:rPr>
-        <w:t>Class</w:t>
-      </w:r>
-      <w:r>
-        <w:rPr>
-          <w:rFonts w:ascii="Times New Roman" w:hAnsi="Times New Roman"/>
-          <w:lang w:val="en-GB"/>
-        </w:rPr>
-        <w:t xml:space="preserve"> Diagram</w:t>
-      </w:r>
-      <w:bookmarkEnd w:id="58"/>
+        <w:t>Class Diagram</w:t>
+      </w:r>
+      <w:bookmarkEnd w:id="57"/>
     </w:p>
     <w:p>
       <w:pPr>
@@ -15143,7 +15020,7 @@
       <w:r>
         <w:rPr>
           <w:noProof/>
-          <w:lang w:val="en-GB" w:eastAsia="pt-PT"/>
+          <w:lang w:val="pt-PT" w:eastAsia="pt-PT"/>
         </w:rPr>
         <w:drawing>
           <wp:inline distT="0" distB="0" distL="0" distR="0" wp14:anchorId="3B553B50" wp14:editId="4403B0F9">
@@ -15191,45 +15068,29 @@
           <w:lang w:val="en-GB"/>
         </w:rPr>
       </w:pPr>
-      <w:bookmarkStart w:id="59" w:name="_Toc468895140"/>
+      <w:bookmarkStart w:id="58" w:name="_Toc468895140"/>
       <w:r>
         <w:rPr>
           <w:rFonts w:ascii="Times New Roman" w:hAnsi="Times New Roman"/>
-          <w:b w:val="0"/>
-          <w:i w:val="0"/>
-          <w:lang w:val="en-GB"/>
-        </w:rPr>
-        <w:t>3.</w:t>
+          <w:lang w:val="en-GB"/>
+        </w:rPr>
+        <w:t>A.3</w:t>
       </w:r>
       <w:r>
         <w:rPr>
           <w:rFonts w:ascii="Times New Roman" w:hAnsi="Times New Roman"/>
           <w:lang w:val="en-GB"/>
         </w:rPr>
-        <w:t>3</w:t>
+        <w:tab/>
       </w:r>
       <w:r>
         <w:rPr>
           <w:rFonts w:ascii="Times New Roman" w:hAnsi="Times New Roman"/>
           <w:lang w:val="en-GB"/>
         </w:rPr>
-        <w:tab/>
-      </w:r>
-      <w:r>
-        <w:rPr>
-          <w:rFonts w:ascii="Times New Roman" w:hAnsi="Times New Roman"/>
-          <w:lang w:val="en-GB"/>
-        </w:rPr>
-        <w:t>State</w:t>
-      </w:r>
-      <w:r>
-        <w:rPr>
-          <w:rFonts w:ascii="Times New Roman" w:hAnsi="Times New Roman"/>
-          <w:lang w:val="en-GB"/>
-        </w:rPr>
-        <w:t xml:space="preserve"> Diagram</w:t>
-      </w:r>
-      <w:bookmarkEnd w:id="59"/>
+        <w:t>State Diagram</w:t>
+      </w:r>
+      <w:bookmarkEnd w:id="58"/>
     </w:p>
     <w:p>
       <w:pPr>
@@ -15240,7 +15101,7 @@
       <w:r>
         <w:rPr>
           <w:noProof/>
-          <w:lang w:val="en-GB" w:eastAsia="pt-PT"/>
+          <w:lang w:val="pt-PT" w:eastAsia="pt-PT"/>
         </w:rPr>
         <w:drawing>
           <wp:anchor distT="0" distB="0" distL="114300" distR="114300" simplePos="0" relativeHeight="251658240" behindDoc="0" locked="0" layoutInCell="1" allowOverlap="1">
@@ -15330,20 +15191,20 @@
           <w:lang w:val="en-GB"/>
         </w:rPr>
       </w:pPr>
-      <w:bookmarkStart w:id="60" w:name="_Toc468895141"/>
+      <w:bookmarkStart w:id="59" w:name="_Toc468895141"/>
       <w:r>
         <w:rPr>
           <w:rFonts w:ascii="Times New Roman" w:hAnsi="Times New Roman"/>
           <w:lang w:val="en-GB"/>
         </w:rPr>
-        <w:t>3.</w:t>
+        <w:t>A</w:t>
       </w:r>
       <w:r>
         <w:rPr>
           <w:rFonts w:ascii="Times New Roman" w:hAnsi="Times New Roman"/>
           <w:lang w:val="en-GB"/>
         </w:rPr>
-        <w:t>4</w:t>
+        <w:t>.4</w:t>
       </w:r>
       <w:r>
         <w:rPr>
@@ -15351,15 +15212,9 @@
           <w:lang w:val="en-GB"/>
         </w:rPr>
         <w:tab/>
-      </w:r>
-      <w:r>
-        <w:rPr>
-          <w:rFonts w:ascii="Times New Roman" w:hAnsi="Times New Roman"/>
-          <w:lang w:val="en-GB"/>
-        </w:rPr>
         <w:t>Requirements list with their attributes</w:t>
       </w:r>
-      <w:bookmarkEnd w:id="60"/>
+      <w:bookmarkEnd w:id="59"/>
     </w:p>
     <w:p>
       <w:pPr>
@@ -19804,33 +19659,22 @@
           <w:lang w:val="en-GB"/>
         </w:rPr>
       </w:pPr>
-      <w:bookmarkStart w:id="61" w:name="_Toc468895142"/>
+      <w:bookmarkStart w:id="60" w:name="_Toc468895142"/>
       <w:r>
         <w:rPr>
           <w:lang w:val="en-GB"/>
         </w:rPr>
         <w:lastRenderedPageBreak/>
-        <w:t>3.4</w:t>
-      </w:r>
-      <w:r>
-        <w:rPr>
-          <w:lang w:val="en-GB"/>
-        </w:rPr>
-        <w:t>.1</w:t>
+        <w:t>3.4.1</w:t>
       </w:r>
       <w:r>
         <w:rPr>
           <w:lang w:val="en-GB"/>
         </w:rPr>
         <w:tab/>
-      </w:r>
-      <w:r>
-        <w:rPr>
-          <w:lang w:val="en-GB"/>
-        </w:rPr>
         <w:t>Labels Meaning</w:t>
       </w:r>
-      <w:bookmarkEnd w:id="61"/>
+      <w:bookmarkEnd w:id="60"/>
     </w:p>
     <w:p>
       <w:pPr>
@@ -19848,6 +19692,7 @@
           <w:lang w:val="en-GB"/>
         </w:rPr>
       </w:pPr>
+      <w:bookmarkStart w:id="61" w:name="_GoBack"/>
       <w:r>
         <w:rPr>
           <w:b/>
@@ -20032,21 +19877,7 @@
           <w:sz w:val="24"/>
           <w:lang w:val="en-GB"/>
         </w:rPr>
-        <w:t xml:space="preserve"> – the </w:t>
-      </w:r>
-      <w:r>
-        <w:rPr>
-          <w:sz w:val="24"/>
-          <w:lang w:val="en-GB"/>
-        </w:rPr>
-        <w:t>effort of</w:t>
-      </w:r>
-      <w:r>
-        <w:rPr>
-          <w:sz w:val="24"/>
-          <w:lang w:val="en-GB"/>
-        </w:rPr>
-        <w:t xml:space="preserve"> this requirement in relation to the success of the project.</w:t>
+        <w:t xml:space="preserve"> – the effort of this requirement in relation to the success of the project.</w:t>
       </w:r>
     </w:p>
     <w:p>
@@ -20098,6 +19929,7 @@
         </w:rPr>
         <w:t xml:space="preserve"> – the stakeholders that should be involved should any change requests be made that impact this requirement</w:t>
       </w:r>
+      <w:bookmarkEnd w:id="61"/>
     </w:p>
     <w:sectPr>
       <w:pgSz w:w="12240" w:h="15840"/>
@@ -20163,7 +19995,7 @@
           <w:rPr>
             <w:noProof/>
           </w:rPr>
-          <w:t>21</w:t>
+          <w:t>22</w:t>
         </w:r>
         <w:r>
           <w:rPr>
@@ -22337,6 +22169,7 @@
   <w:style w:type="character" w:default="1" w:styleId="DefaultParagraphFont">
     <w:name w:val="Default Paragraph Font"/>
     <w:uiPriority w:val="1"/>
+    <w:semiHidden/>
     <w:unhideWhenUsed/>
   </w:style>
   <w:style w:type="table" w:default="1" w:styleId="TableNormal">
@@ -23206,7 +23039,7 @@
 </file>
 
 <file path=customXml/itemProps1.xml><?xml version="1.0" encoding="utf-8"?>
-<ds:datastoreItem xmlns:ds="http://schemas.openxmlformats.org/officeDocument/2006/customXml" ds:itemID="{E7D39D35-F42C-4E2B-BAA7-BB96FF25FE43}">
+<ds:datastoreItem xmlns:ds="http://schemas.openxmlformats.org/officeDocument/2006/customXml" ds:itemID="{2E6493AC-5C39-42F2-9495-14FC30E7B31F}">
   <ds:schemaRefs>
     <ds:schemaRef ds:uri="http://schemas.openxmlformats.org/officeDocument/2006/bibliography"/>
   </ds:schemaRefs>

</xml_diff>